<commit_message>
Typo fix and add new ideas
</commit_message>
<xml_diff>
--- a/public/data/portrait-of-a-whisper/portrait-of-a-whisper.docx
+++ b/public/data/portrait-of-a-whisper/portrait-of-a-whisper.docx
@@ -129,7 +129,13 @@
         <w:t>a portrait</w:t>
       </w:r>
       <w:r>
-        <w:t xml:space="preserve">, and and address in </w:t>
+        <w:t xml:space="preserve">, and </w:t>
+      </w:r>
+      <w:r>
+        <w:t>an</w:t>
+      </w:r>
+      <w:r>
+        <w:t xml:space="preserve"> address in </w:t>
       </w:r>
       <w:r>
         <w:t>Six Towers.</w:t>
@@ -251,12 +257,6 @@
               <w:t xml:space="preserve"> </w:t>
             </w:r>
             <w:r>
-              <w:t xml:space="preserve">rooftop-entry </w:t>
-            </w:r>
-            <w:r>
-              <w:t xml:space="preserve">— </w:t>
-            </w:r>
-            <w:r>
               <w:t>Griggs</w:t>
             </w:r>
             <w:r>
@@ -282,6 +282,18 @@
             </w:r>
             <w:r>
               <w:t xml:space="preserve"> street-side entrance</w:t>
+            </w:r>
+            <w:r>
+              <w:t xml:space="preserve"> </w:t>
+            </w:r>
+            <w:r>
+              <w:t>—</w:t>
+            </w:r>
+            <w:r>
+              <w:t xml:space="preserve"> </w:t>
+            </w:r>
+            <w:r>
+              <w:t>tunnel</w:t>
             </w:r>
           </w:p>
           <w:p>

</xml_diff>